<commit_message>
Junit first try initiated. What do i do now..?
</commit_message>
<xml_diff>
--- a/docs/CS211 Report.docx
+++ b/docs/CS211 Report.docx
@@ -47,13 +47,8 @@
         <w:t xml:space="preserve"> actually worked. After I had established how it functions, I found </w:t>
       </w:r>
       <w:r>
-        <w:t xml:space="preserve">creating the </w:t>
-      </w:r>
-      <w:proofErr w:type="spellStart"/>
-      <w:r>
-        <w:t>SingleElimination</w:t>
-      </w:r>
-      <w:proofErr w:type="spellEnd"/>
+        <w:t>creating the SingleElimination</w:t>
+      </w:r>
       <w:r>
         <w:t xml:space="preserve"> method</w:t>
       </w:r>
@@ -61,15 +56,7 @@
         <w:t>s</w:t>
       </w:r>
       <w:r>
-        <w:t xml:space="preserve"> reasonably easy. I understood fairly soon just how the examiner had wanted us to design the program once all of the classes had been given to me, and it was just a matter of designing the </w:t>
-      </w:r>
-      <w:proofErr w:type="spellStart"/>
-      <w:r>
-        <w:t>IManager</w:t>
-      </w:r>
-      <w:proofErr w:type="spellEnd"/>
-      <w:r>
-        <w:t xml:space="preserve"> classes around this.</w:t>
+        <w:t xml:space="preserve"> reasonably easy. I understood fairly soon just how the examiner had wanted us to design the program once all of the classes had been given to me, and it was just a matter of designing the IManager classes around this.</w:t>
       </w:r>
     </w:p>
     <w:p>
@@ -77,35 +64,7 @@
         <w:rPr>
           <w:highlight w:val="yellow"/>
         </w:rPr>
-        <w:t xml:space="preserve">At this point, I have not yet managed to complete the </w:t>
-      </w:r>
-      <w:proofErr w:type="spellStart"/>
-      <w:r>
-        <w:rPr>
-          <w:highlight w:val="yellow"/>
-        </w:rPr>
-        <w:t>BubbleElimination</w:t>
-      </w:r>
-      <w:proofErr w:type="spellEnd"/>
-      <w:r>
-        <w:rPr>
-          <w:highlight w:val="yellow"/>
-        </w:rPr>
-        <w:t xml:space="preserve"> </w:t>
-      </w:r>
-      <w:proofErr w:type="gramStart"/>
-      <w:r>
-        <w:rPr>
-          <w:highlight w:val="yellow"/>
-        </w:rPr>
-        <w:t>class,</w:t>
-      </w:r>
-      <w:proofErr w:type="gramEnd"/>
-      <w:r>
-        <w:rPr>
-          <w:highlight w:val="yellow"/>
-        </w:rPr>
-        <w:t xml:space="preserve"> however I do understand how it works. By the deadline I will have attempted the class and made some sort of functionalit</w:t>
+        <w:t>At this point, I have not yet managed to complete the BubbleElimination class, however I do understand how it works. By the deadline I will have attempted the class and made some sort of functionalit</w:t>
       </w:r>
       <w:r>
         <w:rPr>
@@ -114,31 +73,7 @@
         <w:t>y.</w:t>
       </w:r>
       <w:r>
-        <w:t xml:space="preserve"> So far, my </w:t>
-      </w:r>
-      <w:proofErr w:type="spellStart"/>
-      <w:r>
-        <w:t>SingleElimination</w:t>
-      </w:r>
-      <w:proofErr w:type="spellEnd"/>
-      <w:r>
-        <w:t xml:space="preserve"> and </w:t>
-      </w:r>
-      <w:proofErr w:type="spellStart"/>
-      <w:r>
-        <w:t>DoubleElimination</w:t>
-      </w:r>
-      <w:proofErr w:type="spellEnd"/>
-      <w:r>
-        <w:t xml:space="preserve"> classes are fully functional. The hardest part out of these two was establishing how the program was going to remember which queue the winning team came out of at the end within the </w:t>
-      </w:r>
-      <w:proofErr w:type="spellStart"/>
-      <w:r>
-        <w:t>DoubleElimination</w:t>
-      </w:r>
-      <w:proofErr w:type="spellEnd"/>
-      <w:r>
-        <w:t xml:space="preserve"> class, and also defining the order to which bracket would play the other bracket- for example whether the winners would play the losers when there were equal amount of teams in each bracket. I overcame this by</w:t>
+        <w:t xml:space="preserve"> So far, my SingleElimination and DoubleElimination classes are fully functional. The hardest part out of these two was establishing how the program was going to remember which queue the winning team came out of at the end within the DoubleElimination class, and also defining the order to which bracket would play the other bracket- for example whether the winners would play the losers when there were equal amount of teams in each bracket. I overcame this by</w:t>
       </w:r>
       <w:r>
         <w:t xml:space="preserve"> stating that if the winners queue is bigger than the losers queue then player two from the winners queue; else play two from the losers queue. Finally, in order to establish an end to the brackets, I stated that if the losers queue and the </w:t>
@@ -151,21 +86,42 @@
       </w:r>
       <w:r>
         <w:t>complete</w:t>
+      </w:r>
+      <w:r>
+        <w:t>.</w:t>
+      </w:r>
+    </w:p>
+    <w:p>
+      <w:r>
+        <w:t>Through this project I have furthered my knowledge in using interfaces, and how to use one centre class that can have different outputs depending on which class is used (that fits with the interface).</w:t>
+      </w:r>
+      <w:r>
+        <w:t xml:space="preserve"> I now also understand queues much more, having been that we had to create our own queue class. Also, surprisingly, I find reading in external files much easier using the arguments method (as previously I would have made an internal variable with the file path).  This method is much better on command line however is not very handy through any other method of executable.</w:t>
+      </w:r>
+    </w:p>
+    <w:p/>
+    <w:p/>
+    <w:p/>
+    <w:p/>
+    <w:p/>
+    <w:p/>
+    <w:p/>
+    <w:p/>
+    <w:p>
+      <w:pPr>
+        <w:pStyle w:val="Heading1"/>
+      </w:pPr>
+      <w:r>
+        <w:lastRenderedPageBreak/>
+        <w:t>Testing</w:t>
+      </w:r>
+      <w:r>
+        <w:t xml:space="preserve"> Output</w:t>
       </w:r>
       <w:bookmarkStart w:id="0" w:name="_GoBack"/>
       <w:bookmarkEnd w:id="0"/>
-      <w:r>
-        <w:t>.</w:t>
-      </w:r>
     </w:p>
-    <w:p>
-      <w:r>
-        <w:t>Through this project I have furthered my knowledge in using interfaces, and how to use one centre class that can have different outputs depending on which class is used (that fits with the interface).</w:t>
-      </w:r>
-      <w:r>
-        <w:t xml:space="preserve"> I now also understand queues much more, having been that we had to create our own queue class. Also, surprisingly, I find reading in external files much easier using the arguments method (as previously I would have made an internal variable with the file path).  This method is much better on command line however is not very handy through any other method of executable.</w:t>
-      </w:r>
-    </w:p>
+    <w:p/>
     <w:sectPr>
       <w:pgSz w:w="11906" w:h="16838"/>
       <w:pgMar w:top="1440" w:right="1440" w:bottom="1440" w:left="1440" w:header="708" w:footer="708" w:gutter="0"/>
@@ -1069,4 +1025,16 @@
   <a:objectDefaults/>
   <a:extraClrSchemeLst/>
 </a:theme>
+</file>
+
+<file path=customXml/item1.xml><?xml version="1.0" encoding="utf-8"?>
+<b:Sources xmlns:b="http://schemas.openxmlformats.org/officeDocument/2006/bibliography" xmlns="http://schemas.openxmlformats.org/officeDocument/2006/bibliography" SelectedStyle="\APA.XSL" StyleName="APA"/>
+</file>
+
+<file path=customXml/itemProps1.xml><?xml version="1.0" encoding="utf-8"?>
+<ds:datastoreItem xmlns:ds="http://schemas.openxmlformats.org/officeDocument/2006/customXml" ds:itemID="{5ADAAD9D-98F4-481A-AB57-B7C418AF56A2}">
+  <ds:schemaRefs>
+    <ds:schemaRef ds:uri="http://schemas.openxmlformats.org/officeDocument/2006/bibliography"/>
+  </ds:schemaRefs>
+</ds:datastoreItem>
 </file>
</xml_diff>

<commit_message>
No errors. matchwinneriftherearenoplayersleft... isnt passing for some reason.
</commit_message>
<xml_diff>
--- a/docs/CS211 Report.docx
+++ b/docs/CS211 Report.docx
@@ -90,6 +90,13 @@
       <w:r>
         <w:t>.</w:t>
       </w:r>
+    </w:p>
+    <w:p>
+      <w:r>
+        <w:t>I have found the Junit tests to be more challenging than they should have been.  It wasn’t actually coding them, it was deciding what things should be tested; the necessary testing a few of the methods needed were achieved by simply running the program- and I found it a little difficult to see where the examiner was going to be marking my tests- e.g. is there such thing as an ‘incorrect’ test? If the test runs smoothly and has an output, I assumed it cannot be ‘wrong’.</w:t>
+      </w:r>
+      <w:bookmarkStart w:id="0" w:name="_GoBack"/>
+      <w:bookmarkEnd w:id="0"/>
     </w:p>
     <w:p>
       <w:r>
@@ -112,14 +119,11 @@
         <w:pStyle w:val="Heading1"/>
       </w:pPr>
       <w:r>
-        <w:lastRenderedPageBreak/>
         <w:t>Testing</w:t>
       </w:r>
       <w:r>
         <w:t xml:space="preserve"> Output</w:t>
       </w:r>
-      <w:bookmarkStart w:id="0" w:name="_GoBack"/>
-      <w:bookmarkEnd w:id="0"/>
     </w:p>
     <w:p/>
     <w:sectPr>
@@ -318,6 +322,7 @@
   <w:style w:type="character" w:default="1" w:styleId="DefaultParagraphFont">
     <w:name w:val="Default Paragraph Font"/>
     <w:uiPriority w:val="1"/>
+    <w:semiHidden/>
     <w:unhideWhenUsed/>
   </w:style>
   <w:style w:type="table" w:default="1" w:styleId="TableNormal">
@@ -623,6 +628,7 @@
   <w:style w:type="character" w:default="1" w:styleId="DefaultParagraphFont">
     <w:name w:val="Default Paragraph Font"/>
     <w:uiPriority w:val="1"/>
+    <w:semiHidden/>
     <w:unhideWhenUsed/>
   </w:style>
   <w:style w:type="table" w:default="1" w:styleId="TableNormal">
@@ -1032,7 +1038,7 @@
 </file>
 
 <file path=customXml/itemProps1.xml><?xml version="1.0" encoding="utf-8"?>
-<ds:datastoreItem xmlns:ds="http://schemas.openxmlformats.org/officeDocument/2006/customXml" ds:itemID="{5ADAAD9D-98F4-481A-AB57-B7C418AF56A2}">
+<ds:datastoreItem xmlns:ds="http://schemas.openxmlformats.org/officeDocument/2006/customXml" ds:itemID="{69136957-76B2-4A20-B5AA-8EEC34FD97A3}">
   <ds:schemaRefs>
     <ds:schemaRef ds:uri="http://schemas.openxmlformats.org/officeDocument/2006/bibliography"/>
   </ds:schemaRefs>

</xml_diff>

<commit_message>
Completed everything - unless i decide to implement some bubble sort
</commit_message>
<xml_diff>
--- a/docs/CS211 Report.docx
+++ b/docs/CS211 Report.docx
@@ -95,34 +95,209 @@
       <w:r>
         <w:t>I have found the Junit tests to be more challenging than they should have been.  It wasn’t actually coding them, it was deciding what things should be tested; the necessary testing a few of the methods needed were achieved by simply running the program- and I found it a little difficult to see where the examiner was going to be marking my tests- e.g. is there such thing as an ‘incorrect’ test? If the test runs smoothly and has an output, I assumed it cannot be ‘wrong’.</w:t>
       </w:r>
-      <w:bookmarkStart w:id="0" w:name="_GoBack"/>
-      <w:bookmarkEnd w:id="0"/>
+      <w:r>
+        <w:t xml:space="preserve"> </w:t>
+      </w:r>
     </w:p>
     <w:p>
       <w:r>
+        <w:t>Within the Junit tests, I found that using reflection was the best way of retrieving variables from the IManager class from methods that do not return a value. However this proved to be quite tedious as every time my test changes a value and I want to check that value again, I had to repeat some code. It’s not difficult, however it is rather tedious. I found the manipulation of queues slightly difficult through the test class, and even once I understood it and found it easy, it was another thing that was quite tedious to enable full functionality.</w:t>
+      </w:r>
+    </w:p>
+    <w:p>
+      <w:r>
         <w:t>Through this project I have furthered my knowledge in using interfaces, and how to use one centre class that can have different outputs depending on which class is used (that fits with the interface).</w:t>
       </w:r>
       <w:r>
-        <w:t xml:space="preserve"> I now also understand queues much more, having been that we had to create our own queue class. Also, surprisingly, I find reading in external files much easier using the arguments method (as previously I would have made an internal variable with the file path).  This method is much better on command line however is not very handy through any other method of executable.</w:t>
+        <w:t xml:space="preserve"> I now also understand queues much more, having been that we had to create our own queue class. Also, surprisingly, I find reading in external files much easier using the arguments method (as previously I would have made an internal variable with the file path).  This method is much better on command line however is not very handy through</w:t>
+      </w:r>
+      <w:r>
+        <w:t xml:space="preserve"> any other method of executable</w:t>
       </w:r>
     </w:p>
-    <w:p/>
-    <w:p/>
-    <w:p/>
-    <w:p/>
-    <w:p/>
-    <w:p/>
-    <w:p/>
-    <w:p/>
     <w:p>
       <w:pPr>
         <w:pStyle w:val="Heading1"/>
       </w:pPr>
       <w:r>
+        <w:lastRenderedPageBreak/>
         <w:t>Testing</w:t>
       </w:r>
       <w:r>
         <w:t xml:space="preserve"> Output</w:t>
+      </w:r>
+    </w:p>
+    <w:p>
+      <w:pPr>
+        <w:pStyle w:val="Heading2"/>
+      </w:pPr>
+      <w:r>
+        <w:rPr>
+          <w:noProof/>
+          <w:lang w:eastAsia="en-GB" w:bidi="ar-SA"/>
+        </w:rPr>
+        <w:drawing>
+          <wp:anchor distT="0" distB="0" distL="114300" distR="114300" simplePos="0" relativeHeight="251659264" behindDoc="1" locked="0" layoutInCell="1" allowOverlap="1" wp14:anchorId="600C0D3E" wp14:editId="4964E634">
+            <wp:simplePos x="0" y="0"/>
+            <wp:positionH relativeFrom="column">
+              <wp:posOffset>-742950</wp:posOffset>
+            </wp:positionH>
+            <wp:positionV relativeFrom="paragraph">
+              <wp:posOffset>350520</wp:posOffset>
+            </wp:positionV>
+            <wp:extent cx="7195185" cy="3219450"/>
+            <wp:effectExtent l="0" t="0" r="5715" b="0"/>
+            <wp:wrapTight wrapText="bothSides">
+              <wp:wrapPolygon edited="0">
+                <wp:start x="0" y="0"/>
+                <wp:lineTo x="0" y="21472"/>
+                <wp:lineTo x="21560" y="21472"/>
+                <wp:lineTo x="21560" y="0"/>
+                <wp:lineTo x="0" y="0"/>
+              </wp:wrapPolygon>
+            </wp:wrapTight>
+            <wp:docPr id="2" name="Picture 2"/>
+            <wp:cNvGraphicFramePr>
+              <a:graphicFrameLocks xmlns:a="http://schemas.openxmlformats.org/drawingml/2006/main" noChangeAspect="1"/>
+            </wp:cNvGraphicFramePr>
+            <a:graphic xmlns:a="http://schemas.openxmlformats.org/drawingml/2006/main">
+              <a:graphicData uri="http://schemas.openxmlformats.org/drawingml/2006/picture">
+                <pic:pic xmlns:pic="http://schemas.openxmlformats.org/drawingml/2006/picture">
+                  <pic:nvPicPr>
+                    <pic:cNvPr id="0" name=""/>
+                    <pic:cNvPicPr/>
+                  </pic:nvPicPr>
+                  <pic:blipFill rotWithShape="1">
+                    <a:blip r:embed="rId6">
+                      <a:extLst>
+                        <a:ext uri="{28A0092B-C50C-407E-A947-70E740481C1C}">
+                          <a14:useLocalDpi xmlns:a14="http://schemas.microsoft.com/office/drawing/2010/main" val="0"/>
+                        </a:ext>
+                      </a:extLst>
+                    </a:blip>
+                    <a:srcRect t="8879" b="11539"/>
+                    <a:stretch/>
+                  </pic:blipFill>
+                  <pic:spPr bwMode="auto">
+                    <a:xfrm>
+                      <a:off x="0" y="0"/>
+                      <a:ext cx="7195185" cy="3219450"/>
+                    </a:xfrm>
+                    <a:prstGeom prst="rect">
+                      <a:avLst/>
+                    </a:prstGeom>
+                    <a:ln>
+                      <a:noFill/>
+                    </a:ln>
+                    <a:extLst>
+                      <a:ext uri="{53640926-AAD7-44D8-BBD7-CCE9431645EC}">
+                        <a14:shadowObscured xmlns:a14="http://schemas.microsoft.com/office/drawing/2010/main"/>
+                      </a:ext>
+                    </a:extLst>
+                  </pic:spPr>
+                </pic:pic>
+              </a:graphicData>
+            </a:graphic>
+            <wp14:sizeRelH relativeFrom="page">
+              <wp14:pctWidth>0</wp14:pctWidth>
+            </wp14:sizeRelH>
+            <wp14:sizeRelV relativeFrom="page">
+              <wp14:pctHeight>0</wp14:pctHeight>
+            </wp14:sizeRelV>
+          </wp:anchor>
+        </w:drawing>
+      </w:r>
+      <w:r>
+        <w:t>SingleElimination JUnit Test</w:t>
+      </w:r>
+    </w:p>
+    <w:p>
+      <w:bookmarkStart w:id="0" w:name="_GoBack"/>
+      <w:bookmarkEnd w:id="0"/>
+    </w:p>
+    <w:p/>
+    <w:p>
+      <w:pPr>
+        <w:pStyle w:val="Heading2"/>
+      </w:pPr>
+      <w:r>
+        <w:rPr>
+          <w:noProof/>
+          <w:lang w:eastAsia="en-GB" w:bidi="ar-SA"/>
+        </w:rPr>
+        <w:drawing>
+          <wp:anchor distT="0" distB="0" distL="114300" distR="114300" simplePos="0" relativeHeight="251658240" behindDoc="1" locked="0" layoutInCell="1" allowOverlap="1" wp14:anchorId="4ABCB4D9" wp14:editId="4472C0DF">
+            <wp:simplePos x="0" y="0"/>
+            <wp:positionH relativeFrom="column">
+              <wp:posOffset>-495300</wp:posOffset>
+            </wp:positionH>
+            <wp:positionV relativeFrom="paragraph">
+              <wp:posOffset>316230</wp:posOffset>
+            </wp:positionV>
+            <wp:extent cx="6919595" cy="3086100"/>
+            <wp:effectExtent l="0" t="0" r="0" b="0"/>
+            <wp:wrapTight wrapText="bothSides">
+              <wp:wrapPolygon edited="0">
+                <wp:start x="0" y="0"/>
+                <wp:lineTo x="0" y="21467"/>
+                <wp:lineTo x="21527" y="21467"/>
+                <wp:lineTo x="21527" y="0"/>
+                <wp:lineTo x="0" y="0"/>
+              </wp:wrapPolygon>
+            </wp:wrapTight>
+            <wp:docPr id="1" name="Picture 1"/>
+            <wp:cNvGraphicFramePr>
+              <a:graphicFrameLocks xmlns:a="http://schemas.openxmlformats.org/drawingml/2006/main" noChangeAspect="1"/>
+            </wp:cNvGraphicFramePr>
+            <a:graphic xmlns:a="http://schemas.openxmlformats.org/drawingml/2006/main">
+              <a:graphicData uri="http://schemas.openxmlformats.org/drawingml/2006/picture">
+                <pic:pic xmlns:pic="http://schemas.openxmlformats.org/drawingml/2006/picture">
+                  <pic:nvPicPr>
+                    <pic:cNvPr id="0" name=""/>
+                    <pic:cNvPicPr/>
+                  </pic:nvPicPr>
+                  <pic:blipFill rotWithShape="1">
+                    <a:blip r:embed="rId7">
+                      <a:extLst>
+                        <a:ext uri="{28A0092B-C50C-407E-A947-70E740481C1C}">
+                          <a14:useLocalDpi xmlns:a14="http://schemas.microsoft.com/office/drawing/2010/main" val="0"/>
+                        </a:ext>
+                      </a:extLst>
+                    </a:blip>
+                    <a:srcRect t="8876" b="11804"/>
+                    <a:stretch/>
+                  </pic:blipFill>
+                  <pic:spPr bwMode="auto">
+                    <a:xfrm>
+                      <a:off x="0" y="0"/>
+                      <a:ext cx="6919595" cy="3086100"/>
+                    </a:xfrm>
+                    <a:prstGeom prst="rect">
+                      <a:avLst/>
+                    </a:prstGeom>
+                    <a:ln>
+                      <a:noFill/>
+                    </a:ln>
+                    <a:extLst>
+                      <a:ext uri="{53640926-AAD7-44D8-BBD7-CCE9431645EC}">
+                        <a14:shadowObscured xmlns:a14="http://schemas.microsoft.com/office/drawing/2010/main"/>
+                      </a:ext>
+                    </a:extLst>
+                  </pic:spPr>
+                </pic:pic>
+              </a:graphicData>
+            </a:graphic>
+            <wp14:sizeRelH relativeFrom="page">
+              <wp14:pctWidth>0</wp14:pctWidth>
+            </wp14:sizeRelH>
+            <wp14:sizeRelV relativeFrom="page">
+              <wp14:pctHeight>0</wp14:pctHeight>
+            </wp14:sizeRelV>
+          </wp:anchor>
+        </w:drawing>
+      </w:r>
+      <w:r>
+        <w:t>DoubleElimination JUnit Test</w:t>
       </w:r>
     </w:p>
     <w:p/>
@@ -319,6 +494,30 @@
       <w:szCs w:val="28"/>
     </w:rPr>
   </w:style>
+  <w:style w:type="paragraph" w:styleId="Heading2">
+    <w:name w:val="heading 2"/>
+    <w:basedOn w:val="Normal"/>
+    <w:next w:val="Normal"/>
+    <w:link w:val="Heading2Char"/>
+    <w:uiPriority w:val="9"/>
+    <w:unhideWhenUsed/>
+    <w:qFormat/>
+    <w:rsid w:val="00E72782"/>
+    <w:pPr>
+      <w:keepNext/>
+      <w:keepLines/>
+      <w:spacing w:before="200" w:after="0"/>
+      <w:outlineLvl w:val="1"/>
+    </w:pPr>
+    <w:rPr>
+      <w:rFonts w:asciiTheme="majorHAnsi" w:eastAsiaTheme="majorEastAsia" w:hAnsiTheme="majorHAnsi" w:cstheme="majorBidi"/>
+      <w:b/>
+      <w:bCs/>
+      <w:color w:val="4F81BD" w:themeColor="accent1"/>
+      <w:sz w:val="26"/>
+      <w:szCs w:val="26"/>
+    </w:rPr>
+  </w:style>
   <w:style w:type="character" w:default="1" w:styleId="DefaultParagraphFont">
     <w:name w:val="Default Paragraph Font"/>
     <w:uiPriority w:val="1"/>
@@ -437,6 +636,51 @@
       <w:spacing w:val="15"/>
       <w:sz w:val="24"/>
       <w:szCs w:val="24"/>
+    </w:rPr>
+  </w:style>
+  <w:style w:type="paragraph" w:styleId="BalloonText">
+    <w:name w:val="Balloon Text"/>
+    <w:basedOn w:val="Normal"/>
+    <w:link w:val="BalloonTextChar"/>
+    <w:uiPriority w:val="99"/>
+    <w:semiHidden/>
+    <w:unhideWhenUsed/>
+    <w:rsid w:val="004D7AC0"/>
+    <w:pPr>
+      <w:spacing w:after="0" w:line="240" w:lineRule="auto"/>
+    </w:pPr>
+    <w:rPr>
+      <w:rFonts w:ascii="Tahoma" w:hAnsi="Tahoma" w:cs="Tahoma"/>
+      <w:sz w:val="16"/>
+      <w:szCs w:val="16"/>
+    </w:rPr>
+  </w:style>
+  <w:style w:type="character" w:customStyle="1" w:styleId="BalloonTextChar">
+    <w:name w:val="Balloon Text Char"/>
+    <w:basedOn w:val="DefaultParagraphFont"/>
+    <w:link w:val="BalloonText"/>
+    <w:uiPriority w:val="99"/>
+    <w:semiHidden/>
+    <w:rsid w:val="004D7AC0"/>
+    <w:rPr>
+      <w:rFonts w:ascii="Tahoma" w:hAnsi="Tahoma" w:cs="Tahoma"/>
+      <w:sz w:val="16"/>
+      <w:szCs w:val="16"/>
+    </w:rPr>
+  </w:style>
+  <w:style w:type="character" w:customStyle="1" w:styleId="Heading2Char">
+    <w:name w:val="Heading 2 Char"/>
+    <w:basedOn w:val="DefaultParagraphFont"/>
+    <w:link w:val="Heading2"/>
+    <w:uiPriority w:val="9"/>
+    <w:rsid w:val="00E72782"/>
+    <w:rPr>
+      <w:rFonts w:asciiTheme="majorHAnsi" w:eastAsiaTheme="majorEastAsia" w:hAnsiTheme="majorHAnsi" w:cstheme="majorBidi"/>
+      <w:b/>
+      <w:bCs/>
+      <w:color w:val="4F81BD" w:themeColor="accent1"/>
+      <w:sz w:val="26"/>
+      <w:szCs w:val="26"/>
     </w:rPr>
   </w:style>
 </w:styles>
@@ -625,6 +869,30 @@
       <w:szCs w:val="28"/>
     </w:rPr>
   </w:style>
+  <w:style w:type="paragraph" w:styleId="Heading2">
+    <w:name w:val="heading 2"/>
+    <w:basedOn w:val="Normal"/>
+    <w:next w:val="Normal"/>
+    <w:link w:val="Heading2Char"/>
+    <w:uiPriority w:val="9"/>
+    <w:unhideWhenUsed/>
+    <w:qFormat/>
+    <w:rsid w:val="00E72782"/>
+    <w:pPr>
+      <w:keepNext/>
+      <w:keepLines/>
+      <w:spacing w:before="200" w:after="0"/>
+      <w:outlineLvl w:val="1"/>
+    </w:pPr>
+    <w:rPr>
+      <w:rFonts w:asciiTheme="majorHAnsi" w:eastAsiaTheme="majorEastAsia" w:hAnsiTheme="majorHAnsi" w:cstheme="majorBidi"/>
+      <w:b/>
+      <w:bCs/>
+      <w:color w:val="4F81BD" w:themeColor="accent1"/>
+      <w:sz w:val="26"/>
+      <w:szCs w:val="26"/>
+    </w:rPr>
+  </w:style>
   <w:style w:type="character" w:default="1" w:styleId="DefaultParagraphFont">
     <w:name w:val="Default Paragraph Font"/>
     <w:uiPriority w:val="1"/>
@@ -743,6 +1011,51 @@
       <w:spacing w:val="15"/>
       <w:sz w:val="24"/>
       <w:szCs w:val="24"/>
+    </w:rPr>
+  </w:style>
+  <w:style w:type="paragraph" w:styleId="BalloonText">
+    <w:name w:val="Balloon Text"/>
+    <w:basedOn w:val="Normal"/>
+    <w:link w:val="BalloonTextChar"/>
+    <w:uiPriority w:val="99"/>
+    <w:semiHidden/>
+    <w:unhideWhenUsed/>
+    <w:rsid w:val="004D7AC0"/>
+    <w:pPr>
+      <w:spacing w:after="0" w:line="240" w:lineRule="auto"/>
+    </w:pPr>
+    <w:rPr>
+      <w:rFonts w:ascii="Tahoma" w:hAnsi="Tahoma" w:cs="Tahoma"/>
+      <w:sz w:val="16"/>
+      <w:szCs w:val="16"/>
+    </w:rPr>
+  </w:style>
+  <w:style w:type="character" w:customStyle="1" w:styleId="BalloonTextChar">
+    <w:name w:val="Balloon Text Char"/>
+    <w:basedOn w:val="DefaultParagraphFont"/>
+    <w:link w:val="BalloonText"/>
+    <w:uiPriority w:val="99"/>
+    <w:semiHidden/>
+    <w:rsid w:val="004D7AC0"/>
+    <w:rPr>
+      <w:rFonts w:ascii="Tahoma" w:hAnsi="Tahoma" w:cs="Tahoma"/>
+      <w:sz w:val="16"/>
+      <w:szCs w:val="16"/>
+    </w:rPr>
+  </w:style>
+  <w:style w:type="character" w:customStyle="1" w:styleId="Heading2Char">
+    <w:name w:val="Heading 2 Char"/>
+    <w:basedOn w:val="DefaultParagraphFont"/>
+    <w:link w:val="Heading2"/>
+    <w:uiPriority w:val="9"/>
+    <w:rsid w:val="00E72782"/>
+    <w:rPr>
+      <w:rFonts w:asciiTheme="majorHAnsi" w:eastAsiaTheme="majorEastAsia" w:hAnsiTheme="majorHAnsi" w:cstheme="majorBidi"/>
+      <w:b/>
+      <w:bCs/>
+      <w:color w:val="4F81BD" w:themeColor="accent1"/>
+      <w:sz w:val="26"/>
+      <w:szCs w:val="26"/>
     </w:rPr>
   </w:style>
 </w:styles>
@@ -1038,7 +1351,7 @@
 </file>
 
 <file path=customXml/itemProps1.xml><?xml version="1.0" encoding="utf-8"?>
-<ds:datastoreItem xmlns:ds="http://schemas.openxmlformats.org/officeDocument/2006/customXml" ds:itemID="{69136957-76B2-4A20-B5AA-8EEC34FD97A3}">
+<ds:datastoreItem xmlns:ds="http://schemas.openxmlformats.org/officeDocument/2006/customXml" ds:itemID="{B0AF7A75-EADC-44EE-9898-20F441625D0A}">
   <ds:schemaRefs>
     <ds:schemaRef ds:uri="http://schemas.openxmlformats.org/officeDocument/2006/bibliography"/>
   </ds:schemaRefs>

</xml_diff>